<commit_message>
Quickstart traducido al inglés
</commit_message>
<xml_diff>
--- a/Quickstart.docx
+++ b/Quickstart.docx
@@ -389,7 +389,7 @@
       <w:r>
         <w:rPr>
           <w:noProof/>
-          <w:lang w:val="en-US" w:eastAsia="es-MX"/>
+          <w:lang w:eastAsia="es-MX"/>
         </w:rPr>
         <w:drawing>
           <wp:inline distT="0" distB="0" distL="0" distR="0">
@@ -659,7 +659,7 @@
       <w:r>
         <w:rPr>
           <w:noProof/>
-          <w:lang w:val="en-US" w:eastAsia="es-MX"/>
+          <w:lang w:eastAsia="es-MX"/>
         </w:rPr>
         <w:drawing>
           <wp:inline distT="0" distB="0" distL="0" distR="0">
@@ -770,6 +770,17 @@
         </w:rPr>
         <w:t>through our computer terminal</w:t>
       </w:r>
+      <w:r>
+        <w:rPr>
+          <w:rFonts w:ascii="Helvetica" w:hAnsi="Helvetica" w:cs="Helvetica"/>
+          <w:sz w:val="27"/>
+          <w:szCs w:val="27"/>
+          <w:bdr w:val="none" w:sz="0" w:space="0" w:color="auto" w:frame="1"/>
+          <w:shd w:val="clear" w:color="auto" w:fill="FFFFFF"/>
+          <w:lang w:val="en-US"/>
+        </w:rPr>
+        <w:t>.</w:t>
+      </w:r>
     </w:p>
     <w:p>
       <w:pPr>
@@ -835,7 +846,27 @@
           <w:szCs w:val="27"/>
           <w:lang w:val="en-US" w:eastAsia="es-MX"/>
         </w:rPr>
-        <w:t xml:space="preserve">In this tutorial, this is what we will do: </w:t>
+        <w:t xml:space="preserve">In this tutorial, </w:t>
+      </w:r>
+      <w:r>
+        <w:rPr>
+          <w:rFonts w:ascii="Helvetica" w:eastAsia="Times New Roman" w:hAnsi="Helvetica" w:cs="Helvetica"/>
+          <w:color w:val="576F7F"/>
+          <w:sz w:val="27"/>
+          <w:szCs w:val="27"/>
+          <w:lang w:val="en-US" w:eastAsia="es-MX"/>
+        </w:rPr>
+        <w:t>we will do the next</w:t>
+      </w:r>
+      <w:r>
+        <w:rPr>
+          <w:rFonts w:ascii="Helvetica" w:eastAsia="Times New Roman" w:hAnsi="Helvetica" w:cs="Helvetica"/>
+          <w:color w:val="576F7F"/>
+          <w:sz w:val="27"/>
+          <w:szCs w:val="27"/>
+          <w:lang w:val="en-US" w:eastAsia="es-MX"/>
+        </w:rPr>
+        <w:t xml:space="preserve">: </w:t>
       </w:r>
     </w:p>
     <w:p>
@@ -1206,7 +1237,29 @@
           <w:shd w:val="clear" w:color="auto" w:fill="FFFFFF"/>
           <w:lang w:val="en-US"/>
         </w:rPr>
-        <w:t>We hope you will enjoy it. Let’s go!</w:t>
+        <w:t xml:space="preserve">We hope you will enjoy it. </w:t>
+      </w:r>
+      <w:r>
+        <w:rPr>
+          <w:rFonts w:ascii="Helvetica" w:hAnsi="Helvetica" w:cs="Helvetica"/>
+          <w:color w:val="576F7F"/>
+          <w:sz w:val="27"/>
+          <w:szCs w:val="27"/>
+          <w:shd w:val="clear" w:color="auto" w:fill="FFFFFF"/>
+          <w:lang w:val="en-US"/>
+        </w:rPr>
+        <w:t>Here we</w:t>
+      </w:r>
+      <w:r>
+        <w:rPr>
+          <w:rFonts w:ascii="Helvetica" w:hAnsi="Helvetica" w:cs="Helvetica"/>
+          <w:color w:val="576F7F"/>
+          <w:sz w:val="27"/>
+          <w:szCs w:val="27"/>
+          <w:shd w:val="clear" w:color="auto" w:fill="FFFFFF"/>
+          <w:lang w:val="en-US"/>
+        </w:rPr>
+        <w:t xml:space="preserve"> go!</w:t>
       </w:r>
     </w:p>
     <w:p>
@@ -1240,7 +1293,17 @@
           <w:szCs w:val="53"/>
           <w:lang w:val="en-US"/>
         </w:rPr>
-        <w:t>Creating the user</w:t>
+        <w:t>Creating an</w:t>
+      </w:r>
+      <w:r>
+        <w:rPr>
+          <w:rFonts w:ascii="Helvetica" w:hAnsi="Helvetica" w:cs="Helvetica"/>
+          <w:color w:val="0E304B"/>
+          <w:sz w:val="53"/>
+          <w:szCs w:val="53"/>
+          <w:lang w:val="en-US"/>
+        </w:rPr>
+        <w:t xml:space="preserve"> user</w:t>
       </w:r>
     </w:p>
     <w:p>
@@ -1279,7 +1342,20 @@
           <w:shd w:val="clear" w:color="auto" w:fill="FFFFFF"/>
           <w:lang w:val="en-US"/>
         </w:rPr>
-        <w:t>Sync API</w:t>
+        <w:t>&lt;a target="_blank" href="https://www.paybook.com/syncdocs#api-Overview-</w:t>
+      </w:r>
+      <w:r>
+        <w:rPr>
+          <w:rFonts w:ascii="Helvetica" w:hAnsi="Helvetica" w:cs="Helvetica"/>
+          <w:color w:val="576F7F"/>
+          <w:sz w:val="27"/>
+          <w:szCs w:val="27"/>
+          <w:u w:val="single"/>
+          <w:shd w:val="clear" w:color="auto" w:fill="FFFFFF"/>
+          <w:lang w:val="en-US"/>
+        </w:rPr>
+        <w:lastRenderedPageBreak/>
+        <w:t>Overview"&gt;Sync API&lt;/a&gt;</w:t>
       </w:r>
       <w:r>
         <w:rPr>
@@ -1291,9 +1367,8 @@
           <w:shd w:val="clear" w:color="auto" w:fill="FFFFFF"/>
           <w:lang w:val="en-US"/>
         </w:rPr>
-        <w:t xml:space="preserve">, your only need </w:t>
-      </w:r>
-      <w:proofErr w:type="gramStart"/>
+        <w:t>, you</w:t>
+      </w:r>
       <w:r>
         <w:rPr>
           <w:rFonts w:ascii="Helvetica" w:hAnsi="Helvetica" w:cs="Helvetica"/>
@@ -1304,31 +1379,18 @@
           <w:shd w:val="clear" w:color="auto" w:fill="FFFFFF"/>
           <w:lang w:val="en-US"/>
         </w:rPr>
-        <w:t>your</w:t>
-      </w:r>
-      <w:proofErr w:type="gramEnd"/>
+        <w:t xml:space="preserve"> only need your </w:t>
+      </w:r>
       <w:r>
         <w:rPr>
           <w:rFonts w:ascii="Helvetica" w:hAnsi="Helvetica" w:cs="Helvetica"/>
-          <w:b w:val="0"/>
           <w:color w:val="576F7F"/>
           <w:sz w:val="27"/>
           <w:szCs w:val="27"/>
           <w:shd w:val="clear" w:color="auto" w:fill="FFFFFF"/>
           <w:lang w:val="en-US"/>
         </w:rPr>
-        <w:t xml:space="preserve"> </w:t>
-      </w:r>
-      <w:r>
-        <w:rPr>
-          <w:rFonts w:ascii="Helvetica" w:hAnsi="Helvetica" w:cs="Helvetica"/>
-          <w:color w:val="576F7F"/>
-          <w:sz w:val="27"/>
-          <w:szCs w:val="27"/>
-          <w:shd w:val="clear" w:color="auto" w:fill="FFFFFF"/>
-          <w:lang w:val="en-US"/>
-        </w:rPr>
-        <w:t>API_KEY</w:t>
+        <w:t>&lt;b&gt;API_KEY&lt;/b&gt;</w:t>
       </w:r>
       <w:r>
         <w:rPr>
@@ -1366,7 +1428,6 @@
           <w:bdr w:val="none" w:sz="0" w:space="0" w:color="auto" w:frame="1"/>
           <w:lang w:val="en-US" w:eastAsia="es-MX"/>
         </w:rPr>
-        <w:lastRenderedPageBreak/>
         <w:t>INPUT:</w:t>
       </w:r>
     </w:p>
@@ -2021,7 +2082,7 @@
           <w:szCs w:val="27"/>
           <w:lang w:val="en-US"/>
         </w:rPr>
-        <w:object w:dxaOrig="1230" w:dyaOrig="360">
+        <w:object w:dxaOrig="225" w:dyaOrig="225">
           <v:shapetype id="_x0000_t75" coordsize="21600,21600" o:spt="75" o:preferrelative="t" path="m@4@5l@4@11@9@11@9@5xe" filled="f" stroked="f">
             <v:stroke joinstyle="miter"/>
             <v:formulas>
@@ -2041,10 +2102,10 @@
             <v:path o:extrusionok="f" gradientshapeok="t" o:connecttype="rect"/>
             <o:lock v:ext="edit" aspectratio="t"/>
           </v:shapetype>
-          <v:shape id="_x0000_i1043" type="#_x0000_t75" style="width:61.5pt;height:18pt" o:ole="">
+          <v:shape id="_x0000_i1059" type="#_x0000_t75" style="width:61.5pt;height:18pt" o:ole="">
             <v:imagedata r:id="rId13" o:title=""/>
           </v:shape>
-          <w:control r:id="rId14" w:name="DefaultOcxName" w:shapeid="_x0000_i1043"/>
+          <w:control r:id="rId14" w:name="DefaultOcxName" w:shapeid="_x0000_i1059"/>
         </w:object>
       </w:r>
     </w:p>
@@ -2577,11 +2638,11 @@
           <w:szCs w:val="27"/>
           <w:lang w:val="en-US"/>
         </w:rPr>
-        <w:object w:dxaOrig="1230" w:dyaOrig="360">
-          <v:shape id="_x0000_i1049" type="#_x0000_t75" style="width:61.5pt;height:18pt" o:ole="">
+        <w:object w:dxaOrig="225" w:dyaOrig="225">
+          <v:shape id="_x0000_i1063" type="#_x0000_t75" style="width:61.5pt;height:18pt" o:ole="">
             <v:imagedata r:id="rId13" o:title=""/>
           </v:shape>
-          <w:control r:id="rId15" w:name="DefaultOcxName2" w:shapeid="_x0000_i1049"/>
+          <w:control r:id="rId15" w:name="DefaultOcxName2" w:shapeid="_x0000_i1063"/>
         </w:object>
       </w:r>
     </w:p>
@@ -2638,11 +2699,11 @@
           <w:szCs w:val="27"/>
           <w:lang w:val="en-US"/>
         </w:rPr>
-        <w:object w:dxaOrig="1230" w:dyaOrig="360">
-          <v:shape id="_x0000_i1048" type="#_x0000_t75" style="width:61.5pt;height:18pt" o:ole="">
+        <w:object w:dxaOrig="225" w:dyaOrig="225">
+          <v:shape id="_x0000_i1067" type="#_x0000_t75" style="width:61.5pt;height:18pt" o:ole="">
             <v:imagedata r:id="rId13" o:title=""/>
           </v:shape>
-          <w:control r:id="rId16" w:name="DefaultOcxName1" w:shapeid="_x0000_i1048"/>
+          <w:control r:id="rId16" w:name="DefaultOcxName1" w:shapeid="_x0000_i1067"/>
         </w:object>
       </w:r>
     </w:p>
@@ -3338,11 +3399,11 @@
           <w:szCs w:val="27"/>
           <w:lang w:val="en-US"/>
         </w:rPr>
-        <w:object w:dxaOrig="1230" w:dyaOrig="360">
-          <v:shape id="_x0000_i1052" type="#_x0000_t75" style="width:61.5pt;height:18pt" o:ole="">
+        <w:object w:dxaOrig="225" w:dyaOrig="225">
+          <v:shape id="_x0000_i1071" type="#_x0000_t75" style="width:61.5pt;height:18pt" o:ole="">
             <v:imagedata r:id="rId13" o:title=""/>
           </v:shape>
-          <w:control r:id="rId17" w:name="DefaultOcxName3" w:shapeid="_x0000_i1052"/>
+          <w:control r:id="rId17" w:name="DefaultOcxName3" w:shapeid="_x0000_i1071"/>
         </w:object>
       </w:r>
     </w:p>
@@ -3391,7 +3452,27 @@
           <w:szCs w:val="27"/>
           <w:lang w:val="en-US"/>
         </w:rPr>
-        <w:t>code 200 o code 401</w:t>
+        <w:t>code 200 o</w:t>
+      </w:r>
+      <w:r>
+        <w:rPr>
+          <w:rFonts w:ascii="inherit" w:hAnsi="inherit" w:cs="Helvetica"/>
+          <w:color w:val="576F7F"/>
+          <w:sz w:val="27"/>
+          <w:szCs w:val="27"/>
+          <w:lang w:val="en-US"/>
+        </w:rPr>
+        <w:t>r</w:t>
+      </w:r>
+      <w:r>
+        <w:rPr>
+          <w:rFonts w:ascii="inherit" w:hAnsi="inherit" w:cs="Helvetica"/>
+          <w:color w:val="576F7F"/>
+          <w:sz w:val="27"/>
+          <w:szCs w:val="27"/>
+          <w:lang w:val="en-US"/>
+        </w:rPr>
+        <w:t xml:space="preserve"> code 401</w:t>
       </w:r>
     </w:p>
     <w:p>
@@ -3971,11 +4052,11 @@
           <w:szCs w:val="27"/>
           <w:lang w:val="en-US"/>
         </w:rPr>
-        <w:object w:dxaOrig="1230" w:dyaOrig="360">
-          <v:shape id="_x0000_i1055" type="#_x0000_t75" style="width:61.5pt;height:18pt" o:ole="">
+        <w:object w:dxaOrig="225" w:dyaOrig="225">
+          <v:shape id="_x0000_i1075" type="#_x0000_t75" style="width:61.5pt;height:18pt" o:ole="">
             <v:imagedata r:id="rId13" o:title=""/>
           </v:shape>
-          <w:control r:id="rId19" w:name="DefaultOcxName4" w:shapeid="_x0000_i1055"/>
+          <w:control r:id="rId19" w:name="DefaultOcxName4" w:shapeid="_x0000_i1075"/>
         </w:object>
       </w:r>
     </w:p>
@@ -4227,18 +4308,16 @@
         </w:rPr>
         <w:t xml:space="preserve">, </w:t>
       </w:r>
-      <w:proofErr w:type="gramStart"/>
-      <w:r>
-        <w:rPr>
-          <w:rFonts w:ascii="inherit" w:hAnsi="inherit" w:cs="Helvetica"/>
-          <w:color w:val="576F7F"/>
-          <w:sz w:val="27"/>
-          <w:szCs w:val="27"/>
-          <w:lang w:val="en-US"/>
-        </w:rPr>
-        <w:t>this</w:t>
-      </w:r>
-      <w:proofErr w:type="gramEnd"/>
+      <w:r>
+        <w:rPr>
+          <w:rFonts w:ascii="inherit" w:hAnsi="inherit" w:cs="Helvetica"/>
+          <w:color w:val="576F7F"/>
+          <w:sz w:val="27"/>
+          <w:szCs w:val="27"/>
+          <w:lang w:val="en-US"/>
+        </w:rPr>
+        <w:t>and this</w:t>
+      </w:r>
       <w:r>
         <w:rPr>
           <w:rFonts w:ascii="inherit" w:hAnsi="inherit" w:cs="Helvetica"/>
@@ -4597,11 +4676,11 @@
           <w:szCs w:val="27"/>
           <w:lang w:val="en-US"/>
         </w:rPr>
-        <w:object w:dxaOrig="1230" w:dyaOrig="360">
-          <v:shape id="_x0000_i1067" type="#_x0000_t75" style="width:61.5pt;height:18pt" o:ole="">
+        <w:object w:dxaOrig="225" w:dyaOrig="225">
+          <v:shape id="_x0000_i1079" type="#_x0000_t75" style="width:61.5pt;height:18pt" o:ole="">
             <v:imagedata r:id="rId13" o:title=""/>
           </v:shape>
-          <w:control r:id="rId20" w:name="DefaultOcxName5" w:shapeid="_x0000_i1067"/>
+          <w:control r:id="rId20" w:name="DefaultOcxName5" w:shapeid="_x0000_i1079"/>
         </w:object>
       </w:r>
     </w:p>
@@ -4658,11 +4737,11 @@
           <w:szCs w:val="27"/>
           <w:lang w:val="en-US"/>
         </w:rPr>
-        <w:object w:dxaOrig="1230" w:dyaOrig="360">
-          <v:shape id="_x0000_i1066" type="#_x0000_t75" style="width:61.5pt;height:18pt" o:ole="">
+        <w:object w:dxaOrig="225" w:dyaOrig="225">
+          <v:shape id="_x0000_i1083" type="#_x0000_t75" style="width:61.5pt;height:18pt" o:ole="">
             <v:imagedata r:id="rId13" o:title=""/>
           </v:shape>
-          <w:control r:id="rId21" w:name="DefaultOcxName11" w:shapeid="_x0000_i1066"/>
+          <w:control r:id="rId21" w:name="DefaultOcxName11" w:shapeid="_x0000_i1083"/>
         </w:object>
       </w:r>
     </w:p>
@@ -4721,11 +4800,11 @@
           <w:szCs w:val="27"/>
           <w:lang w:val="en-US"/>
         </w:rPr>
-        <w:object w:dxaOrig="1230" w:dyaOrig="360">
-          <v:shape id="_x0000_i1065" type="#_x0000_t75" style="width:61.5pt;height:18pt" o:ole="">
+        <w:object w:dxaOrig="225" w:dyaOrig="225">
+          <v:shape id="_x0000_i1087" type="#_x0000_t75" style="width:61.5pt;height:18pt" o:ole="">
             <v:imagedata r:id="rId13" o:title=""/>
           </v:shape>
-          <w:control r:id="rId22" w:name="DefaultOcxName21" w:shapeid="_x0000_i1065"/>
+          <w:control r:id="rId22" w:name="DefaultOcxName21" w:shapeid="_x0000_i1087"/>
         </w:object>
       </w:r>
     </w:p>
@@ -4784,11 +4863,11 @@
           <w:szCs w:val="27"/>
           <w:lang w:val="en-US"/>
         </w:rPr>
-        <w:object w:dxaOrig="1230" w:dyaOrig="360">
-          <v:shape id="_x0000_i1064" type="#_x0000_t75" style="width:61.5pt;height:18pt" o:ole="">
+        <w:object w:dxaOrig="225" w:dyaOrig="225">
+          <v:shape id="_x0000_i1091" type="#_x0000_t75" style="width:61.5pt;height:18pt" o:ole="">
             <v:imagedata r:id="rId13" o:title=""/>
           </v:shape>
-          <w:control r:id="rId23" w:name="DefaultOcxName31" w:shapeid="_x0000_i1064"/>
+          <w:control r:id="rId23" w:name="DefaultOcxName31" w:shapeid="_x0000_i1091"/>
         </w:object>
       </w:r>
     </w:p>
@@ -5408,11 +5487,11 @@
           <w:szCs w:val="27"/>
           <w:lang w:val="en-US"/>
         </w:rPr>
-        <w:object w:dxaOrig="1230" w:dyaOrig="360">
-          <v:shape id="_x0000_i1073" type="#_x0000_t75" style="width:61.5pt;height:18pt" o:ole="">
+        <w:object w:dxaOrig="225" w:dyaOrig="225">
+          <v:shape id="_x0000_i1095" type="#_x0000_t75" style="width:61.5pt;height:18pt" o:ole="">
             <v:imagedata r:id="rId13" o:title=""/>
           </v:shape>
-          <w:control r:id="rId24" w:name="DefaultOcxName6" w:shapeid="_x0000_i1073"/>
+          <w:control r:id="rId24" w:name="DefaultOcxName6" w:shapeid="_x0000_i1095"/>
         </w:object>
       </w:r>
     </w:p>
@@ -5469,11 +5548,11 @@
           <w:szCs w:val="27"/>
           <w:lang w:val="en-US"/>
         </w:rPr>
-        <w:object w:dxaOrig="1230" w:dyaOrig="360">
-          <v:shape id="_x0000_i1072" type="#_x0000_t75" style="width:61.5pt;height:18pt" o:ole="">
+        <w:object w:dxaOrig="225" w:dyaOrig="225">
+          <v:shape id="_x0000_i1099" type="#_x0000_t75" style="width:61.5pt;height:18pt" o:ole="">
             <v:imagedata r:id="rId13" o:title=""/>
           </v:shape>
-          <w:control r:id="rId25" w:name="DefaultOcxName12" w:shapeid="_x0000_i1072"/>
+          <w:control r:id="rId25" w:name="DefaultOcxName12" w:shapeid="_x0000_i1099"/>
         </w:object>
       </w:r>
     </w:p>
@@ -6031,8 +6110,6 @@
         <w:lastRenderedPageBreak/>
         <w:t>For instance</w:t>
       </w:r>
-      <w:bookmarkStart w:id="0" w:name="_GoBack"/>
-      <w:bookmarkEnd w:id="0"/>
       <w:r>
         <w:rPr>
           <w:rFonts w:ascii="inherit" w:hAnsi="inherit" w:cs="Helvetica"/>
@@ -6124,11 +6201,11 @@
           <w:szCs w:val="27"/>
           <w:lang w:val="en-US"/>
         </w:rPr>
-        <w:object w:dxaOrig="1230" w:dyaOrig="360">
-          <v:shape id="_x0000_i1076" type="#_x0000_t75" style="width:61.5pt;height:18pt" o:ole="">
+        <w:object w:dxaOrig="225" w:dyaOrig="225">
+          <v:shape id="_x0000_i1103" type="#_x0000_t75" style="width:61.5pt;height:18pt" o:ole="">
             <v:imagedata r:id="rId13" o:title=""/>
           </v:shape>
-          <w:control r:id="rId26" w:name="DefaultOcxName7" w:shapeid="_x0000_i1076"/>
+          <w:control r:id="rId26" w:name="DefaultOcxName7" w:shapeid="_x0000_i1103"/>
         </w:object>
       </w:r>
     </w:p>
@@ -6236,7 +6313,27 @@
           <w:szCs w:val="27"/>
           <w:lang w:val="en-US"/>
         </w:rPr>
-        <w:t>We will get this response by executing this command</w:t>
+        <w:t>We will get</w:t>
+      </w:r>
+      <w:r>
+        <w:rPr>
+          <w:rFonts w:ascii="inherit" w:hAnsi="inherit" w:cs="Helvetica"/>
+          <w:color w:val="576F7F"/>
+          <w:sz w:val="27"/>
+          <w:szCs w:val="27"/>
+          <w:lang w:val="en-US"/>
+        </w:rPr>
+        <w:t xml:space="preserve"> this response by executing the last</w:t>
+      </w:r>
+      <w:r>
+        <w:rPr>
+          <w:rFonts w:ascii="inherit" w:hAnsi="inherit" w:cs="Helvetica"/>
+          <w:color w:val="576F7F"/>
+          <w:sz w:val="27"/>
+          <w:szCs w:val="27"/>
+          <w:lang w:val="en-US"/>
+        </w:rPr>
+        <w:t xml:space="preserve"> command</w:t>
       </w:r>
       <w:r>
         <w:rPr>
@@ -6339,8 +6436,8 @@
         <w:tblLook w:val="04A0" w:firstRow="1" w:lastRow="0" w:firstColumn="1" w:lastColumn="0" w:noHBand="0" w:noVBand="1"/>
       </w:tblPr>
       <w:tblGrid>
-        <w:gridCol w:w="1150"/>
-        <w:gridCol w:w="8450"/>
+        <w:gridCol w:w="1159"/>
+        <w:gridCol w:w="8441"/>
       </w:tblGrid>
       <w:tr>
         <w:trPr>
@@ -6708,7 +6805,14 @@
                 <w:rFonts w:ascii="inherit" w:hAnsi="inherit"/>
                 <w:lang w:val="en-US"/>
               </w:rPr>
-              <w:t>The log in was successful and the information is being synchronized</w:t>
+              <w:t>The log</w:t>
+            </w:r>
+            <w:r>
+              <w:rPr>
+                <w:rFonts w:ascii="inherit" w:hAnsi="inherit"/>
+                <w:lang w:val="en-US"/>
+              </w:rPr>
+              <w:t>in was successful and the information is being synchronized</w:t>
             </w:r>
           </w:p>
         </w:tc>
@@ -7092,11 +7196,11 @@
           <w:szCs w:val="27"/>
           <w:lang w:val="en-US"/>
         </w:rPr>
-        <w:object w:dxaOrig="1230" w:dyaOrig="360">
-          <v:shape id="_x0000_i1088" type="#_x0000_t75" style="width:61.5pt;height:18pt" o:ole="">
+        <w:object w:dxaOrig="225" w:dyaOrig="225">
+          <v:shape id="_x0000_i1107" type="#_x0000_t75" style="width:61.5pt;height:18pt" o:ole="">
             <v:imagedata r:id="rId13" o:title=""/>
           </v:shape>
-          <w:control r:id="rId27" w:name="DefaultOcxName8" w:shapeid="_x0000_i1088"/>
+          <w:control r:id="rId27" w:name="DefaultOcxName8" w:shapeid="_x0000_i1107"/>
         </w:object>
       </w:r>
     </w:p>
@@ -7153,11 +7257,11 @@
           <w:szCs w:val="27"/>
           <w:lang w:val="en-US"/>
         </w:rPr>
-        <w:object w:dxaOrig="1230" w:dyaOrig="360">
-          <v:shape id="_x0000_i1087" type="#_x0000_t75" style="width:61.5pt;height:18pt" o:ole="">
+        <w:object w:dxaOrig="225" w:dyaOrig="225">
+          <v:shape id="_x0000_i1111" type="#_x0000_t75" style="width:61.5pt;height:18pt" o:ole="">
             <v:imagedata r:id="rId13" o:title=""/>
           </v:shape>
-          <w:control r:id="rId28" w:name="DefaultOcxName13" w:shapeid="_x0000_i1087"/>
+          <w:control r:id="rId28" w:name="DefaultOcxName13" w:shapeid="_x0000_i1111"/>
         </w:object>
       </w:r>
     </w:p>
@@ -7267,27 +7371,7 @@
           <w:szCs w:val="27"/>
           <w:lang w:val="en-US"/>
         </w:rPr>
-        <w:t xml:space="preserve">And this will respond with the number of </w:t>
-      </w:r>
-      <w:r>
-        <w:rPr>
-          <w:rFonts w:ascii="inherit" w:hAnsi="inherit" w:cs="Helvetica"/>
-          <w:color w:val="576F7F"/>
-          <w:sz w:val="27"/>
-          <w:szCs w:val="27"/>
-          <w:lang w:val="en-US"/>
-        </w:rPr>
-        <w:t>synchronized</w:t>
-      </w:r>
-      <w:r>
-        <w:rPr>
-          <w:rFonts w:ascii="inherit" w:hAnsi="inherit" w:cs="Helvetica"/>
-          <w:color w:val="576F7F"/>
-          <w:sz w:val="27"/>
-          <w:szCs w:val="27"/>
-          <w:lang w:val="en-US"/>
-        </w:rPr>
-        <w:t xml:space="preserve"> transactions</w:t>
+        <w:t>And this will respond with the number of synchronized transactions</w:t>
       </w:r>
       <w:r>
         <w:rPr>
@@ -7459,11 +7543,11 @@
           <w:szCs w:val="27"/>
           <w:lang w:val="en-US"/>
         </w:rPr>
-        <w:object w:dxaOrig="1230" w:dyaOrig="360">
-          <v:shape id="_x0000_i1086" type="#_x0000_t75" style="width:61.5pt;height:18pt" o:ole="">
+        <w:object w:dxaOrig="225" w:dyaOrig="225">
+          <v:shape id="_x0000_i1115" type="#_x0000_t75" style="width:61.5pt;height:18pt" o:ole="">
             <v:imagedata r:id="rId13" o:title=""/>
           </v:shape>
-          <w:control r:id="rId29" w:name="DefaultOcxName22" w:shapeid="_x0000_i1086"/>
+          <w:control r:id="rId29" w:name="DefaultOcxName22" w:shapeid="_x0000_i1115"/>
         </w:object>
       </w:r>
     </w:p>
@@ -7520,11 +7604,11 @@
           <w:szCs w:val="27"/>
           <w:lang w:val="en-US"/>
         </w:rPr>
-        <w:object w:dxaOrig="1230" w:dyaOrig="360">
-          <v:shape id="_x0000_i1085" type="#_x0000_t75" style="width:61.5pt;height:18pt" o:ole="">
+        <w:object w:dxaOrig="225" w:dyaOrig="225">
+          <v:shape id="_x0000_i1119" type="#_x0000_t75" style="width:61.5pt;height:18pt" o:ole="">
             <v:imagedata r:id="rId13" o:title=""/>
           </v:shape>
-          <w:control r:id="rId30" w:name="DefaultOcxName32" w:shapeid="_x0000_i1085"/>
+          <w:control r:id="rId30" w:name="DefaultOcxName32" w:shapeid="_x0000_i1119"/>
         </w:object>
       </w:r>
     </w:p>
@@ -7624,6 +7708,7 @@
           <w:lang w:val="en-US"/>
         </w:rPr>
       </w:pPr>
+      <w:bookmarkStart w:id="0" w:name="_GoBack"/>
       <w:r>
         <w:rPr>
           <w:rFonts w:ascii="inherit" w:hAnsi="inherit" w:cs="Helvetica"/>
@@ -7645,6 +7730,7 @@
         <w:t>:</w:t>
       </w:r>
     </w:p>
+    <w:bookmarkEnd w:id="0"/>
     <w:p>
       <w:pPr>
         <w:shd w:val="clear" w:color="auto" w:fill="0E304B"/>

</xml_diff>